<commit_message>
update edi3-identity specifications pages
</commit_message>
<xml_diff>
--- a/specs/edi3-identity/develop/edi3-identity-develop.docx
+++ b/specs/edi3-identity/develop/edi3-identity-develop.docx
@@ -13,13 +13,13 @@
         <w:t xml:space="preserve"> </w:t>
       </w:r>
       <w:r>
-        <w:t xml:space="preserve">Identity</w:t>
-      </w:r>
-      <w:r>
-        <w:t xml:space="preserve"> </w:t>
-      </w:r>
-      <w:r>
-        <w:t xml:space="preserve">Provider</w:t>
+        <w:t xml:space="preserve">Decentralised</w:t>
+      </w:r>
+      <w:r>
+        <w:t xml:space="preserve"> </w:t>
+      </w:r>
+      <w:r>
+        <w:t xml:space="preserve">Identifiers</w:t>
       </w:r>
       <w:r>
         <w:t xml:space="preserve"> </w:t>

</xml_diff>